<commit_message>
ajout du diagramme des cas d'utilisation - analyse préliminaire
</commit_message>
<xml_diff>
--- a/Analyse Preliminaire/Gabarit_Analyse_FINAL.docx
+++ b/Analyse Preliminaire/Gabarit_Analyse_FINAL.docx
@@ -942,16 +942,6 @@
             </w:tabs>
             <w:spacing w:line="360" w:lineRule="auto"/>
             <w:jc w:val="both"/>
-            <w:rPr>
-              <w:b w:val="0"/>
-              <w:caps w:val="0"/>
-              <w:kern w:val="2"/>
-              <w:sz w:val="24"/>
-              <w:szCs w:val="24"/>
-              <w:u w:val="none"/>
-              <w:lang w:eastAsia="fr-FR"/>
-              <w14:ligatures w14:val="standardContextual"/>
-            </w:rPr>
           </w:pPr>
           <w:hyperlink w:anchor="_Toc188265162" w:history="1">
             <w:r>
@@ -1460,7 +1450,7 @@
               <w:jc w:val="both"/>
             </w:pPr>
             <w:r>
-              <w:t>5</w:t>
+              <w:t>6</w:t>
             </w:r>
           </w:p>
         </w:tc>
@@ -1498,6 +1488,57 @@
             </w:pPr>
             <w:r>
               <w:t>Correction des exigences fonctionnelles et des fautes d’orthographe. Ajout du modèle de base de données ainsi que de la légende. Ajout du glossaire.</w:t>
+            </w:r>
+          </w:p>
+        </w:tc>
+      </w:tr>
+      <w:tr>
+        <w:trPr>
+          <w:cnfStyle w:val="000000100000" w:firstRow="0" w:lastRow="0" w:firstColumn="0" w:lastColumn="0" w:oddVBand="0" w:evenVBand="0" w:oddHBand="1" w:evenHBand="0" w:firstRowFirstColumn="0" w:firstRowLastColumn="0" w:lastRowFirstColumn="0" w:lastRowLastColumn="0"/>
+        </w:trPr>
+        <w:tc>
+          <w:tcPr>
+            <w:cnfStyle w:val="001000000000" w:firstRow="0" w:lastRow="0" w:firstColumn="1" w:lastColumn="0" w:oddVBand="0" w:evenVBand="0" w:oddHBand="0" w:evenHBand="0" w:firstRowFirstColumn="0" w:firstRowLastColumn="0" w:lastRowFirstColumn="0" w:lastRowLastColumn="0"/>
+            <w:tcW w:w="1157" w:type="dxa"/>
+          </w:tcPr>
+          <w:p>
+            <w:pPr>
+              <w:spacing w:line="360" w:lineRule="auto"/>
+              <w:jc w:val="both"/>
+            </w:pPr>
+            <w:r>
+              <w:t>7</w:t>
+            </w:r>
+          </w:p>
+        </w:tc>
+        <w:tc>
+          <w:tcPr>
+            <w:tcW w:w="1418" w:type="dxa"/>
+          </w:tcPr>
+          <w:p>
+            <w:pPr>
+              <w:spacing w:line="360" w:lineRule="auto"/>
+              <w:jc w:val="both"/>
+              <w:cnfStyle w:val="000000100000" w:firstRow="0" w:lastRow="0" w:firstColumn="0" w:lastColumn="0" w:oddVBand="0" w:evenVBand="0" w:oddHBand="1" w:evenHBand="0" w:firstRowFirstColumn="0" w:firstRowLastColumn="0" w:lastRowFirstColumn="0" w:lastRowLastColumn="0"/>
+            </w:pPr>
+            <w:r>
+              <w:t>2025-03-07</w:t>
+            </w:r>
+          </w:p>
+        </w:tc>
+        <w:tc>
+          <w:tcPr>
+            <w:tcW w:w="6055" w:type="dxa"/>
+          </w:tcPr>
+          <w:p>
+            <w:pPr>
+              <w:keepNext/>
+              <w:spacing w:line="360" w:lineRule="auto"/>
+              <w:jc w:val="both"/>
+              <w:cnfStyle w:val="000000100000" w:firstRow="0" w:lastRow="0" w:firstColumn="0" w:lastColumn="0" w:oddVBand="0" w:evenVBand="0" w:oddHBand="1" w:evenHBand="0" w:firstRowFirstColumn="0" w:firstRowLastColumn="0" w:lastRowFirstColumn="0" w:lastRowLastColumn="0"/>
+            </w:pPr>
+            <w:r>
+              <w:t>Ajout du diagramme des cas d’utilisation</w:t>
             </w:r>
           </w:p>
         </w:tc>
@@ -3572,6 +3613,7 @@
           </wp:anchor>
         </w:drawing>
       </w:r>
+      <w:proofErr w:type="spellStart"/>
       <w:r>
         <w:rPr>
           <w:b/>
@@ -3581,6 +3623,7 @@
         </w:rPr>
         <w:t>FilmBox</w:t>
       </w:r>
+      <w:proofErr w:type="spellEnd"/>
       <w:r>
         <w:rPr>
           <w:b/>
@@ -3887,6 +3930,7 @@
         </w:rPr>
         <w:t xml:space="preserve"> avec la table </w:t>
       </w:r>
+      <w:proofErr w:type="spellStart"/>
       <w:r>
         <w:rPr>
           <w:b/>
@@ -3895,6 +3939,7 @@
         </w:rPr>
         <w:t>films_favoris</w:t>
       </w:r>
+      <w:proofErr w:type="spellEnd"/>
       <w:r>
         <w:rPr>
           <w:lang w:val="fr-CA"/>
@@ -4205,6 +4250,7 @@
         </w:rPr>
         <w:t xml:space="preserve"> avec la table </w:t>
       </w:r>
+      <w:proofErr w:type="spellStart"/>
       <w:r>
         <w:rPr>
           <w:b/>
@@ -4213,6 +4259,7 @@
         </w:rPr>
         <w:t>film_watchlist</w:t>
       </w:r>
+      <w:proofErr w:type="spellEnd"/>
       <w:r>
         <w:rPr>
           <w:lang w:val="fr-CA"/>
@@ -4631,7 +4678,39 @@
           <w:i/>
           <w:iCs/>
         </w:rPr>
-        <w:t>« create account »,</w:t>
+        <w:t xml:space="preserve">« </w:t>
+      </w:r>
+      <w:proofErr w:type="spellStart"/>
+      <w:r>
+        <w:rPr>
+          <w:i/>
+          <w:iCs/>
+        </w:rPr>
+        <w:t>create</w:t>
+      </w:r>
+      <w:proofErr w:type="spellEnd"/>
+      <w:r>
+        <w:rPr>
+          <w:i/>
+          <w:iCs/>
+        </w:rPr>
+        <w:t xml:space="preserve"> </w:t>
+      </w:r>
+      <w:proofErr w:type="spellStart"/>
+      <w:r>
+        <w:rPr>
+          <w:i/>
+          <w:iCs/>
+        </w:rPr>
+        <w:t>account</w:t>
+      </w:r>
+      <w:proofErr w:type="spellEnd"/>
+      <w:r>
+        <w:rPr>
+          <w:i/>
+          <w:iCs/>
+        </w:rPr>
+        <w:t xml:space="preserve"> »,</w:t>
       </w:r>
       <w:r>
         <w:t xml:space="preserve"> qui le redirigera vers une autre page afin de créer un nouveau compte.</w:t>
@@ -4989,7 +5068,35 @@
         <w:rPr>
           <w:i/>
         </w:rPr>
-        <w:t>« Get started ».</w:t>
+        <w:t xml:space="preserve">« </w:t>
+      </w:r>
+      <w:proofErr w:type="spellStart"/>
+      <w:r>
+        <w:rPr>
+          <w:i/>
+        </w:rPr>
+        <w:t>Get</w:t>
+      </w:r>
+      <w:proofErr w:type="spellEnd"/>
+      <w:r>
+        <w:rPr>
+          <w:i/>
+        </w:rPr>
+        <w:t xml:space="preserve"> </w:t>
+      </w:r>
+      <w:proofErr w:type="spellStart"/>
+      <w:r>
+        <w:rPr>
+          <w:i/>
+        </w:rPr>
+        <w:t>started</w:t>
+      </w:r>
+      <w:proofErr w:type="spellEnd"/>
+      <w:r>
+        <w:rPr>
+          <w:i/>
+        </w:rPr>
+        <w:t xml:space="preserve"> ».</w:t>
       </w:r>
       <w:r>
         <w:rPr>
@@ -5132,7 +5239,39 @@
           <w:i/>
           <w:lang w:val="fr-CA"/>
         </w:rPr>
-        <w:t>« Add to watchlist »</w:t>
+        <w:t xml:space="preserve">« </w:t>
+      </w:r>
+      <w:proofErr w:type="spellStart"/>
+      <w:r>
+        <w:rPr>
+          <w:i/>
+          <w:lang w:val="fr-CA"/>
+        </w:rPr>
+        <w:t>Add</w:t>
+      </w:r>
+      <w:proofErr w:type="spellEnd"/>
+      <w:r>
+        <w:rPr>
+          <w:i/>
+          <w:lang w:val="fr-CA"/>
+        </w:rPr>
+        <w:t xml:space="preserve"> to </w:t>
+      </w:r>
+      <w:proofErr w:type="spellStart"/>
+      <w:r>
+        <w:rPr>
+          <w:i/>
+          <w:lang w:val="fr-CA"/>
+        </w:rPr>
+        <w:t>watchlist</w:t>
+      </w:r>
+      <w:proofErr w:type="spellEnd"/>
+      <w:r>
+        <w:rPr>
+          <w:i/>
+          <w:lang w:val="fr-CA"/>
+        </w:rPr>
+        <w:t xml:space="preserve"> »</w:t>
       </w:r>
       <w:r>
         <w:rPr>
@@ -5221,13 +5360,6 @@
           <w:iCs/>
           <w:lang w:val="fr-CA"/>
         </w:rPr>
-        <w:t>e</w:t>
-      </w:r>
-      <w:r>
-        <w:rPr>
-          <w:iCs/>
-          <w:lang w:val="fr-CA"/>
-        </w:rPr>
         <w:t>s</w:t>
       </w:r>
       <w:r>
@@ -5242,7 +5374,23 @@
           <w:i/>
           <w:lang w:val="fr-CA"/>
         </w:rPr>
-        <w:t>« logout ».</w:t>
+        <w:t xml:space="preserve">« </w:t>
+      </w:r>
+      <w:proofErr w:type="spellStart"/>
+      <w:r>
+        <w:rPr>
+          <w:i/>
+          <w:lang w:val="fr-CA"/>
+        </w:rPr>
+        <w:t>logout</w:t>
+      </w:r>
+      <w:proofErr w:type="spellEnd"/>
+      <w:r>
+        <w:rPr>
+          <w:i/>
+          <w:lang w:val="fr-CA"/>
+        </w:rPr>
+        <w:t xml:space="preserve"> ».</w:t>
       </w:r>
       <w:r>
         <w:rPr>
@@ -5256,7 +5404,39 @@
           <w:i/>
           <w:lang w:val="fr-CA"/>
         </w:rPr>
-        <w:t>« My movies »,</w:t>
+        <w:t xml:space="preserve">« </w:t>
+      </w:r>
+      <w:proofErr w:type="spellStart"/>
+      <w:r>
+        <w:rPr>
+          <w:i/>
+          <w:lang w:val="fr-CA"/>
+        </w:rPr>
+        <w:t>My</w:t>
+      </w:r>
+      <w:proofErr w:type="spellEnd"/>
+      <w:r>
+        <w:rPr>
+          <w:i/>
+          <w:lang w:val="fr-CA"/>
+        </w:rPr>
+        <w:t xml:space="preserve"> </w:t>
+      </w:r>
+      <w:proofErr w:type="spellStart"/>
+      <w:r>
+        <w:rPr>
+          <w:i/>
+          <w:lang w:val="fr-CA"/>
+        </w:rPr>
+        <w:t>movies</w:t>
+      </w:r>
+      <w:proofErr w:type="spellEnd"/>
+      <w:r>
+        <w:rPr>
+          <w:i/>
+          <w:lang w:val="fr-CA"/>
+        </w:rPr>
+        <w:t xml:space="preserve"> »,</w:t>
       </w:r>
       <w:r>
         <w:rPr>
@@ -5606,12 +5786,14 @@
         <w:br/>
         <w:t xml:space="preserve">Une barre de navigation lui offre la possibilité de se déconnecter avec le bouton « </w:t>
       </w:r>
+      <w:proofErr w:type="spellStart"/>
       <w:r>
         <w:rPr>
           <w:i/>
         </w:rPr>
         <w:t>logout</w:t>
       </w:r>
+      <w:proofErr w:type="spellEnd"/>
       <w:r>
         <w:rPr>
           <w:iCs/>
@@ -5824,6 +6006,160 @@
     <w:p>
       <w:pPr>
         <w:pStyle w:val="Titre1"/>
+      </w:pPr>
+      <w:r>
+        <w:lastRenderedPageBreak/>
+        <w:t>Exigences non-fonctionnelles</w:t>
+      </w:r>
+    </w:p>
+    <w:p>
+      <w:pPr>
+        <w:pStyle w:val="Titre1"/>
+      </w:pPr>
+    </w:p>
+    <w:p>
+      <w:pPr>
+        <w:pStyle w:val="Titre1"/>
+      </w:pPr>
+    </w:p>
+    <w:p>
+      <w:pPr>
+        <w:pStyle w:val="Titre1"/>
+      </w:pPr>
+    </w:p>
+    <w:p>
+      <w:pPr>
+        <w:pStyle w:val="Titre1"/>
+      </w:pPr>
+    </w:p>
+    <w:p>
+      <w:pPr>
+        <w:pStyle w:val="Titre1"/>
+      </w:pPr>
+      <w:r>
+        <w:t xml:space="preserve">Diagramme des cas d’utilisation </w:t>
+      </w:r>
+    </w:p>
+    <w:p/>
+    <w:p>
+      <w:r>
+        <w:rPr>
+          <w:noProof/>
+        </w:rPr>
+        <w:drawing>
+          <wp:inline distT="0" distB="0" distL="0" distR="0" wp14:anchorId="3B494EAA" wp14:editId="427ABF0C">
+            <wp:extent cx="5983605" cy="5574030"/>
+            <wp:effectExtent l="0" t="0" r="0" b="7620"/>
+            <wp:docPr id="898841456" name="Image 1"/>
+            <wp:cNvGraphicFramePr>
+              <a:graphicFrameLocks xmlns:a="http://schemas.openxmlformats.org/drawingml/2006/main" noChangeAspect="1"/>
+            </wp:cNvGraphicFramePr>
+            <a:graphic xmlns:a="http://schemas.openxmlformats.org/drawingml/2006/main">
+              <a:graphicData uri="http://schemas.openxmlformats.org/drawingml/2006/picture">
+                <pic:pic xmlns:pic="http://schemas.openxmlformats.org/drawingml/2006/picture">
+                  <pic:nvPicPr>
+                    <pic:cNvPr id="0" name="Picture 1"/>
+                    <pic:cNvPicPr>
+                      <a:picLocks noChangeAspect="1" noChangeArrowheads="1"/>
+                    </pic:cNvPicPr>
+                  </pic:nvPicPr>
+                  <pic:blipFill>
+                    <a:blip r:embed="rId19">
+                      <a:extLst>
+                        <a:ext uri="{28A0092B-C50C-407E-A947-70E740481C1C}">
+                          <a14:useLocalDpi xmlns:a14="http://schemas.microsoft.com/office/drawing/2010/main" val="0"/>
+                        </a:ext>
+                      </a:extLst>
+                    </a:blip>
+                    <a:srcRect/>
+                    <a:stretch>
+                      <a:fillRect/>
+                    </a:stretch>
+                  </pic:blipFill>
+                  <pic:spPr bwMode="auto">
+                    <a:xfrm>
+                      <a:off x="0" y="0"/>
+                      <a:ext cx="5983605" cy="5574030"/>
+                    </a:xfrm>
+                    <a:prstGeom prst="rect">
+                      <a:avLst/>
+                    </a:prstGeom>
+                    <a:noFill/>
+                    <a:ln>
+                      <a:noFill/>
+                    </a:ln>
+                  </pic:spPr>
+                </pic:pic>
+              </a:graphicData>
+            </a:graphic>
+          </wp:inline>
+        </w:drawing>
+      </w:r>
+    </w:p>
+    <w:p>
+      <w:pPr>
+        <w:pStyle w:val="Titre1"/>
+      </w:pPr>
+      <w:r>
+        <w:lastRenderedPageBreak/>
+        <w:t xml:space="preserve">Méthodologie de travail en équipe </w:t>
+      </w:r>
+    </w:p>
+    <w:p>
+      <w:pPr>
+        <w:pStyle w:val="Titre1"/>
+      </w:pPr>
+    </w:p>
+    <w:p>
+      <w:pPr>
+        <w:pStyle w:val="Titre1"/>
+      </w:pPr>
+    </w:p>
+    <w:p>
+      <w:pPr>
+        <w:pStyle w:val="Titre1"/>
+      </w:pPr>
+    </w:p>
+    <w:p>
+      <w:pPr>
+        <w:pStyle w:val="Titre1"/>
+      </w:pPr>
+    </w:p>
+    <w:p/>
+    <w:p/>
+    <w:p/>
+    <w:p/>
+    <w:p/>
+    <w:p/>
+    <w:p/>
+    <w:p/>
+    <w:p/>
+    <w:p/>
+    <w:p/>
+    <w:p/>
+    <w:p/>
+    <w:p/>
+    <w:p/>
+    <w:p/>
+    <w:p/>
+    <w:p/>
+    <w:p/>
+    <w:p/>
+    <w:p/>
+    <w:p/>
+    <w:p/>
+    <w:p/>
+    <w:p/>
+    <w:p/>
+    <w:p/>
+    <w:p/>
+    <w:p/>
+    <w:p/>
+    <w:p/>
+    <w:p/>
+    <w:p>
+      <w:pPr>
+        <w:pStyle w:val="Titre1"/>
         <w:rPr>
           <w:highlight w:val="yellow"/>
         </w:rPr>
@@ -6049,6 +6385,7 @@
                 <w:iCs/>
               </w:rPr>
             </w:pPr>
+            <w:proofErr w:type="spellStart"/>
             <w:r>
               <w:rPr>
                 <w:b w:val="0"/>
@@ -6058,6 +6395,7 @@
               </w:rPr>
               <w:t>Watchlist</w:t>
             </w:r>
+            <w:proofErr w:type="spellEnd"/>
           </w:p>
         </w:tc>
         <w:tc>
@@ -7320,7 +7658,6 @@
   <w:style w:type="character" w:default="1" w:styleId="Policepardfaut">
     <w:name w:val="Default Paragraph Font"/>
     <w:uiPriority w:val="1"/>
-    <w:semiHidden/>
     <w:unhideWhenUsed/>
   </w:style>
   <w:style w:type="table" w:default="1" w:styleId="TableauNormal">

</xml_diff>

<commit_message>
ajout de la méthodologie de travail en équipe
</commit_message>
<xml_diff>
--- a/Analyse Preliminaire/Gabarit_Analyse_FINAL.docx
+++ b/Analyse Preliminaire/Gabarit_Analyse_FINAL.docx
@@ -3613,7 +3613,6 @@
           </wp:anchor>
         </w:drawing>
       </w:r>
-      <w:proofErr w:type="spellStart"/>
       <w:r>
         <w:rPr>
           <w:b/>
@@ -3623,7 +3622,6 @@
         </w:rPr>
         <w:t>FilmBox</w:t>
       </w:r>
-      <w:proofErr w:type="spellEnd"/>
       <w:r>
         <w:rPr>
           <w:b/>
@@ -3930,7 +3928,6 @@
         </w:rPr>
         <w:t xml:space="preserve"> avec la table </w:t>
       </w:r>
-      <w:proofErr w:type="spellStart"/>
       <w:r>
         <w:rPr>
           <w:b/>
@@ -3939,7 +3936,6 @@
         </w:rPr>
         <w:t>films_favoris</w:t>
       </w:r>
-      <w:proofErr w:type="spellEnd"/>
       <w:r>
         <w:rPr>
           <w:lang w:val="fr-CA"/>
@@ -4250,7 +4246,6 @@
         </w:rPr>
         <w:t xml:space="preserve"> avec la table </w:t>
       </w:r>
-      <w:proofErr w:type="spellStart"/>
       <w:r>
         <w:rPr>
           <w:b/>
@@ -4259,7 +4254,6 @@
         </w:rPr>
         <w:t>film_watchlist</w:t>
       </w:r>
-      <w:proofErr w:type="spellEnd"/>
       <w:r>
         <w:rPr>
           <w:lang w:val="fr-CA"/>
@@ -4678,39 +4672,7 @@
           <w:i/>
           <w:iCs/>
         </w:rPr>
-        <w:t xml:space="preserve">« </w:t>
-      </w:r>
-      <w:proofErr w:type="spellStart"/>
-      <w:r>
-        <w:rPr>
-          <w:i/>
-          <w:iCs/>
-        </w:rPr>
-        <w:t>create</w:t>
-      </w:r>
-      <w:proofErr w:type="spellEnd"/>
-      <w:r>
-        <w:rPr>
-          <w:i/>
-          <w:iCs/>
-        </w:rPr>
-        <w:t xml:space="preserve"> </w:t>
-      </w:r>
-      <w:proofErr w:type="spellStart"/>
-      <w:r>
-        <w:rPr>
-          <w:i/>
-          <w:iCs/>
-        </w:rPr>
-        <w:t>account</w:t>
-      </w:r>
-      <w:proofErr w:type="spellEnd"/>
-      <w:r>
-        <w:rPr>
-          <w:i/>
-          <w:iCs/>
-        </w:rPr>
-        <w:t xml:space="preserve"> »,</w:t>
+        <w:t>« create account »,</w:t>
       </w:r>
       <w:r>
         <w:t xml:space="preserve"> qui le redirigera vers une autre page afin de créer un nouveau compte.</w:t>
@@ -5068,35 +5030,7 @@
         <w:rPr>
           <w:i/>
         </w:rPr>
-        <w:t xml:space="preserve">« </w:t>
-      </w:r>
-      <w:proofErr w:type="spellStart"/>
-      <w:r>
-        <w:rPr>
-          <w:i/>
-        </w:rPr>
-        <w:t>Get</w:t>
-      </w:r>
-      <w:proofErr w:type="spellEnd"/>
-      <w:r>
-        <w:rPr>
-          <w:i/>
-        </w:rPr>
-        <w:t xml:space="preserve"> </w:t>
-      </w:r>
-      <w:proofErr w:type="spellStart"/>
-      <w:r>
-        <w:rPr>
-          <w:i/>
-        </w:rPr>
-        <w:t>started</w:t>
-      </w:r>
-      <w:proofErr w:type="spellEnd"/>
-      <w:r>
-        <w:rPr>
-          <w:i/>
-        </w:rPr>
-        <w:t xml:space="preserve"> ».</w:t>
+        <w:t>« Get started ».</w:t>
       </w:r>
       <w:r>
         <w:rPr>
@@ -5239,204 +5173,124 @@
           <w:i/>
           <w:lang w:val="fr-CA"/>
         </w:rPr>
-        <w:t xml:space="preserve">« </w:t>
-      </w:r>
-      <w:proofErr w:type="spellStart"/>
+        <w:t>« Add to watchlist »</w:t>
+      </w:r>
+      <w:r>
+        <w:rPr>
+          <w:iCs/>
+          <w:lang w:val="fr-CA"/>
+        </w:rPr>
+        <w:t xml:space="preserve"> qui permet d’ajouter le film à </w:t>
+      </w:r>
+      <w:r>
+        <w:rPr>
+          <w:lang w:val="fr-CA"/>
+        </w:rPr>
+        <w:t>sa liste de films à regarder</w:t>
+      </w:r>
+      <w:r>
+        <w:rPr>
+          <w:iCs/>
+          <w:lang w:val="fr-CA"/>
+        </w:rPr>
+        <w:t>.</w:t>
+      </w:r>
+    </w:p>
+    <w:p>
+      <w:pPr>
+        <w:spacing w:line="360" w:lineRule="auto"/>
+        <w:jc w:val="both"/>
+        <w:rPr>
+          <w:iCs/>
+          <w:lang w:val="fr-CA"/>
+        </w:rPr>
+      </w:pPr>
+    </w:p>
+    <w:p>
+      <w:pPr>
+        <w:spacing w:line="360" w:lineRule="auto"/>
+        <w:jc w:val="both"/>
+        <w:rPr>
+          <w:iCs/>
+          <w:lang w:val="fr-CA"/>
+        </w:rPr>
+      </w:pPr>
+      <w:r>
+        <w:rPr>
+          <w:iCs/>
+          <w:lang w:val="fr-CA"/>
+        </w:rPr>
+        <w:t>De plus, l’utilisateur peut appliquer différents filtres grâce au bouton « filtres » qui offrira plusieurs options de tri, telles que le genre, l’année de parution, l’origine du film, etc. D’ailleurs, en cliquant sur un film, toutes les informations pertinentes</w:t>
+      </w:r>
+      <w:r>
+        <w:rPr>
+          <w:iCs/>
+          <w:lang w:val="fr-CA"/>
+        </w:rPr>
+        <w:t xml:space="preserve">, </w:t>
+      </w:r>
+      <w:r>
+        <w:rPr>
+          <w:iCs/>
+          <w:lang w:val="fr-CA"/>
+        </w:rPr>
+        <w:t>telles que la date de parution, la durée totale, le résumé ainsi que le genre du film</w:t>
+      </w:r>
+      <w:r>
+        <w:rPr>
+          <w:iCs/>
+          <w:lang w:val="fr-CA"/>
+        </w:rPr>
+        <w:t>,</w:t>
+      </w:r>
+      <w:r>
+        <w:rPr>
+          <w:iCs/>
+          <w:lang w:val="fr-CA"/>
+        </w:rPr>
+        <w:t xml:space="preserve"> seront </w:t>
+      </w:r>
+      <w:r>
+        <w:rPr>
+          <w:iCs/>
+          <w:lang w:val="fr-CA"/>
+        </w:rPr>
+        <w:t>affiché</w:t>
+      </w:r>
+      <w:r>
+        <w:rPr>
+          <w:iCs/>
+          <w:lang w:val="fr-CA"/>
+        </w:rPr>
+        <w:t>s</w:t>
+      </w:r>
+      <w:r>
+        <w:rPr>
+          <w:iCs/>
+          <w:lang w:val="fr-CA"/>
+        </w:rPr>
+        <w:t xml:space="preserve"> (un exemple se trouve plus bas). L’utilisateur dispose également d’une barre de recherche dans laquelle il peut écrire afin de rechercher un film par son titre. De plus, il a une option pour se déconnecter en cliquant sur le bouton </w:t>
+      </w:r>
       <w:r>
         <w:rPr>
           <w:i/>
           <w:lang w:val="fr-CA"/>
         </w:rPr>
-        <w:t>Add</w:t>
-      </w:r>
-      <w:proofErr w:type="spellEnd"/>
+        <w:t>« logout ».</w:t>
+      </w:r>
+      <w:r>
+        <w:rPr>
+          <w:iCs/>
+          <w:lang w:val="fr-CA"/>
+        </w:rPr>
+        <w:t xml:space="preserve"> Finalement, l’utilisateur a la possibilité de cliquer sur l’option </w:t>
+      </w:r>
       <w:r>
         <w:rPr>
           <w:i/>
           <w:lang w:val="fr-CA"/>
         </w:rPr>
-        <w:t xml:space="preserve"> to </w:t>
-      </w:r>
-      <w:proofErr w:type="spellStart"/>
-      <w:r>
-        <w:rPr>
-          <w:i/>
-          <w:lang w:val="fr-CA"/>
-        </w:rPr>
-        <w:t>watchlist</w:t>
-      </w:r>
-      <w:proofErr w:type="spellEnd"/>
-      <w:r>
-        <w:rPr>
-          <w:i/>
-          <w:lang w:val="fr-CA"/>
-        </w:rPr>
-        <w:t xml:space="preserve"> »</w:t>
-      </w:r>
-      <w:r>
-        <w:rPr>
-          <w:iCs/>
-          <w:lang w:val="fr-CA"/>
-        </w:rPr>
-        <w:t xml:space="preserve"> qui permet d’ajouter le film à </w:t>
-      </w:r>
-      <w:r>
-        <w:rPr>
-          <w:lang w:val="fr-CA"/>
-        </w:rPr>
-        <w:t>sa liste de films à regarder</w:t>
-      </w:r>
-      <w:r>
-        <w:rPr>
-          <w:iCs/>
-          <w:lang w:val="fr-CA"/>
-        </w:rPr>
-        <w:t>.</w:t>
-      </w:r>
-    </w:p>
-    <w:p>
-      <w:pPr>
-        <w:spacing w:line="360" w:lineRule="auto"/>
-        <w:jc w:val="both"/>
-        <w:rPr>
-          <w:iCs/>
-          <w:lang w:val="fr-CA"/>
-        </w:rPr>
-      </w:pPr>
-    </w:p>
-    <w:p>
-      <w:pPr>
-        <w:spacing w:line="360" w:lineRule="auto"/>
-        <w:jc w:val="both"/>
-        <w:rPr>
-          <w:iCs/>
-          <w:lang w:val="fr-CA"/>
-        </w:rPr>
-      </w:pPr>
-      <w:r>
-        <w:rPr>
-          <w:iCs/>
-          <w:lang w:val="fr-CA"/>
-        </w:rPr>
-        <w:t>De plus, l’utilisateur peut appliquer différents filtres grâce au bouton « filtres » qui offrira plusieurs options de tri, telles que le genre, l’année de parution, l’origine du film, etc. D’ailleurs, en cliquant sur un film, toutes les informations pertinentes</w:t>
-      </w:r>
-      <w:r>
-        <w:rPr>
-          <w:iCs/>
-          <w:lang w:val="fr-CA"/>
-        </w:rPr>
-        <w:t xml:space="preserve">, </w:t>
-      </w:r>
-      <w:r>
-        <w:rPr>
-          <w:iCs/>
-          <w:lang w:val="fr-CA"/>
-        </w:rPr>
-        <w:t>telles que la date de parution, la durée totale, le résumé ainsi que le genre du film</w:t>
-      </w:r>
-      <w:r>
-        <w:rPr>
-          <w:iCs/>
-          <w:lang w:val="fr-CA"/>
-        </w:rPr>
-        <w:t>,</w:t>
-      </w:r>
-      <w:r>
-        <w:rPr>
-          <w:iCs/>
-          <w:lang w:val="fr-CA"/>
-        </w:rPr>
-        <w:t xml:space="preserve"> seront </w:t>
-      </w:r>
-      <w:r>
-        <w:rPr>
-          <w:iCs/>
-          <w:lang w:val="fr-CA"/>
-        </w:rPr>
-        <w:t>affiché</w:t>
-      </w:r>
-      <w:r>
-        <w:rPr>
-          <w:iCs/>
-          <w:lang w:val="fr-CA"/>
-        </w:rPr>
-        <w:t>s</w:t>
-      </w:r>
-      <w:r>
-        <w:rPr>
-          <w:iCs/>
-          <w:lang w:val="fr-CA"/>
-        </w:rPr>
-        <w:t xml:space="preserve"> (un exemple se trouve plus bas). L’utilisateur dispose également d’une barre de recherche dans laquelle il peut écrire afin de rechercher un film par son titre. De plus, il a une option pour se déconnecter en cliquant sur le bouton </w:t>
-      </w:r>
-      <w:r>
-        <w:rPr>
-          <w:i/>
-          <w:lang w:val="fr-CA"/>
-        </w:rPr>
-        <w:t xml:space="preserve">« </w:t>
-      </w:r>
-      <w:proofErr w:type="spellStart"/>
-      <w:r>
-        <w:rPr>
-          <w:i/>
-          <w:lang w:val="fr-CA"/>
-        </w:rPr>
-        <w:t>logout</w:t>
-      </w:r>
-      <w:proofErr w:type="spellEnd"/>
-      <w:r>
-        <w:rPr>
-          <w:i/>
-          <w:lang w:val="fr-CA"/>
-        </w:rPr>
-        <w:t xml:space="preserve"> ».</w:t>
-      </w:r>
-      <w:r>
-        <w:rPr>
-          <w:iCs/>
-          <w:lang w:val="fr-CA"/>
-        </w:rPr>
-        <w:t xml:space="preserve"> Finalement, l’utilisateur a la possibilité de cliquer sur l’option </w:t>
-      </w:r>
-      <w:r>
-        <w:rPr>
-          <w:i/>
-          <w:lang w:val="fr-CA"/>
-        </w:rPr>
-        <w:t xml:space="preserve">« </w:t>
-      </w:r>
-      <w:proofErr w:type="spellStart"/>
-      <w:r>
-        <w:rPr>
-          <w:i/>
-          <w:lang w:val="fr-CA"/>
-        </w:rPr>
-        <w:t>My</w:t>
-      </w:r>
-      <w:proofErr w:type="spellEnd"/>
-      <w:r>
-        <w:rPr>
-          <w:i/>
-          <w:lang w:val="fr-CA"/>
-        </w:rPr>
-        <w:t xml:space="preserve"> </w:t>
-      </w:r>
-      <w:proofErr w:type="spellStart"/>
-      <w:r>
-        <w:rPr>
-          <w:i/>
-          <w:lang w:val="fr-CA"/>
-        </w:rPr>
-        <w:t>movies</w:t>
-      </w:r>
-      <w:proofErr w:type="spellEnd"/>
-      <w:r>
-        <w:rPr>
-          <w:i/>
-          <w:lang w:val="fr-CA"/>
-        </w:rPr>
-        <w:t xml:space="preserve"> »,</w:t>
+        <w:t>« My movies »,</w:t>
       </w:r>
       <w:r>
         <w:rPr>
@@ -5786,14 +5640,12 @@
         <w:br/>
         <w:t xml:space="preserve">Une barre de navigation lui offre la possibilité de se déconnecter avec le bouton « </w:t>
       </w:r>
-      <w:proofErr w:type="spellStart"/>
       <w:r>
         <w:rPr>
           <w:i/>
         </w:rPr>
         <w:t>logout</w:t>
       </w:r>
-      <w:proofErr w:type="spellEnd"/>
       <w:r>
         <w:rPr>
           <w:iCs/>
@@ -6099,6 +5951,7 @@
     <w:p>
       <w:pPr>
         <w:pStyle w:val="Titre1"/>
+        <w:spacing w:line="360" w:lineRule="auto"/>
       </w:pPr>
       <w:r>
         <w:lastRenderedPageBreak/>
@@ -6107,7 +5960,135 @@
     </w:p>
     <w:p>
       <w:pPr>
-        <w:pStyle w:val="Titre1"/>
+        <w:spacing w:line="360" w:lineRule="auto"/>
+      </w:pPr>
+    </w:p>
+    <w:p>
+      <w:pPr>
+        <w:spacing w:line="360" w:lineRule="auto"/>
+        <w:jc w:val="both"/>
+        <w:rPr>
+          <w:lang w:val="fr-CA"/>
+        </w:rPr>
+      </w:pPr>
+      <w:r>
+        <w:rPr>
+          <w:lang w:val="fr-CA"/>
+        </w:rPr>
+        <w:t xml:space="preserve">Dans notre équipe, nous considérons la communication comme un élément </w:t>
+      </w:r>
+      <w:r>
+        <w:rPr>
+          <w:lang w:val="fr-CA"/>
+        </w:rPr>
+        <w:t>très important</w:t>
+      </w:r>
+      <w:r>
+        <w:rPr>
+          <w:lang w:val="fr-CA"/>
+        </w:rPr>
+        <w:t>. Ainsi, nous utilisons Teams de façon régulière pour poser des questions à tout moment et garantir une productivité constante, même en dehors des cours. D’ailleurs, nous prenons toujours le temps de venir en classe, car c’est souvent à ce moment que nous échangeons des idées et procédons à des mises au point, par exemple pour déterminer qui fait quoi et pour quand.</w:t>
+      </w:r>
+    </w:p>
+    <w:p>
+      <w:pPr>
+        <w:spacing w:line="360" w:lineRule="auto"/>
+        <w:jc w:val="both"/>
+        <w:rPr>
+          <w:lang w:val="fr-CA"/>
+        </w:rPr>
+      </w:pPr>
+    </w:p>
+    <w:p>
+      <w:pPr>
+        <w:spacing w:line="360" w:lineRule="auto"/>
+        <w:jc w:val="both"/>
+        <w:rPr>
+          <w:lang w:val="fr-CA"/>
+        </w:rPr>
+      </w:pPr>
+      <w:r>
+        <w:rPr>
+          <w:lang w:val="fr-CA"/>
+        </w:rPr>
+        <w:t xml:space="preserve">Initialement, nous avions décidé que la moitié de l’équipe se concentrerait principalement sur le backend, tandis que l’autre moitié se focaliserait sur le frontend. Cependant, comme il est assez difficile de construire un backend totalement fonctionnel sans le frontend et que le temps nous manquait, l’équipe du backend s’est également lancée dans le développement des pages afin de terminer dans les délais. Nous en avons conclu qu’il serait pertinent de mieux planifier les différentes étapes du projet en vue de la remise finale, afin de s’assurer que chaque partie soit terminée dans les temps et que le développement se déroule de manière fluide sans retarder </w:t>
+      </w:r>
+      <w:r>
+        <w:rPr>
+          <w:lang w:val="fr-CA"/>
+        </w:rPr>
+        <w:t xml:space="preserve">les autres </w:t>
+      </w:r>
+      <w:r>
+        <w:rPr>
+          <w:lang w:val="fr-CA"/>
+        </w:rPr>
+        <w:t>parties du projet</w:t>
+      </w:r>
+      <w:r>
+        <w:rPr>
+          <w:lang w:val="fr-CA"/>
+        </w:rPr>
+        <w:t>. Ceci prouve d’autant plus l’importance de venir en classe, car c’est l’occasion de procéder à ces ajustements critiques.</w:t>
+      </w:r>
+    </w:p>
+    <w:p>
+      <w:pPr>
+        <w:spacing w:line="360" w:lineRule="auto"/>
+        <w:jc w:val="both"/>
+        <w:rPr>
+          <w:lang w:val="fr-CA"/>
+        </w:rPr>
+      </w:pPr>
+    </w:p>
+    <w:p>
+      <w:pPr>
+        <w:spacing w:line="360" w:lineRule="auto"/>
+        <w:jc w:val="both"/>
+        <w:rPr>
+          <w:lang w:val="fr-CA"/>
+        </w:rPr>
+      </w:pPr>
+      <w:r>
+        <w:rPr>
+          <w:lang w:val="fr-CA"/>
+        </w:rPr>
+        <w:t xml:space="preserve">En ce qui concerne la répartition des responsabilités, nous utilisons Trello, un logiciel qui permet de créer </w:t>
+      </w:r>
+      <w:r>
+        <w:rPr>
+          <w:lang w:val="fr-CA"/>
+        </w:rPr>
+        <w:t>plusieurs</w:t>
+      </w:r>
+      <w:r>
+        <w:rPr>
+          <w:lang w:val="fr-CA"/>
+        </w:rPr>
+        <w:t xml:space="preserve"> tâches, de les attribuer aux personnes concernées et de suivre leur état. Finalement, pour assurer le suivi de toutes les versions de notre projet et partager nos fichiers, nous utilisons GitHub. D’ailleurs, nous profitons souvent de notre temps en classe pour résoudre nos problèmes de branches et vérifier les incohérences, </w:t>
+      </w:r>
+      <w:r>
+        <w:rPr>
+          <w:lang w:val="fr-CA"/>
+        </w:rPr>
+        <w:t>car nous avons eu des problèmes avec Git à plusieurs reprises</w:t>
+      </w:r>
+      <w:r>
+        <w:rPr>
+          <w:lang w:val="fr-CA"/>
+        </w:rPr>
+        <w:t>.</w:t>
+      </w:r>
+    </w:p>
+    <w:p>
+      <w:pPr>
+        <w:spacing w:line="360" w:lineRule="auto"/>
+        <w:jc w:val="both"/>
+      </w:pPr>
+    </w:p>
+    <w:p>
+      <w:pPr>
+        <w:jc w:val="both"/>
       </w:pPr>
     </w:p>
     <w:p>
@@ -6165,7 +6146,6 @@
         </w:rPr>
       </w:pPr>
       <w:r>
-        <w:lastRenderedPageBreak/>
         <w:t>Glossaire</w:t>
       </w:r>
       <w:r>
@@ -6283,6 +6263,7 @@
                 <w:b w:val="0"/>
                 <w:bCs w:val="0"/>
               </w:rPr>
+              <w:lastRenderedPageBreak/>
               <w:t>La p</w:t>
             </w:r>
             <w:r>
@@ -6385,7 +6366,6 @@
                 <w:iCs/>
               </w:rPr>
             </w:pPr>
-            <w:proofErr w:type="spellStart"/>
             <w:r>
               <w:rPr>
                 <w:b w:val="0"/>
@@ -6395,7 +6375,6 @@
               </w:rPr>
               <w:t>Watchlist</w:t>
             </w:r>
-            <w:proofErr w:type="spellEnd"/>
           </w:p>
         </w:tc>
         <w:tc>

</xml_diff>

<commit_message>
ajout des exigences non-fonctionelles
</commit_message>
<xml_diff>
--- a/Analyse Preliminaire/Gabarit_Analyse_FINAL.docx
+++ b/Analyse Preliminaire/Gabarit_Analyse_FINAL.docx
@@ -3613,6 +3613,7 @@
           </wp:anchor>
         </w:drawing>
       </w:r>
+      <w:proofErr w:type="spellStart"/>
       <w:r>
         <w:rPr>
           <w:b/>
@@ -3622,6 +3623,7 @@
         </w:rPr>
         <w:t>FilmBox</w:t>
       </w:r>
+      <w:proofErr w:type="spellEnd"/>
       <w:r>
         <w:rPr>
           <w:b/>
@@ -3928,6 +3930,7 @@
         </w:rPr>
         <w:t xml:space="preserve"> avec la table </w:t>
       </w:r>
+      <w:proofErr w:type="spellStart"/>
       <w:r>
         <w:rPr>
           <w:b/>
@@ -3936,6 +3939,7 @@
         </w:rPr>
         <w:t>films_favoris</w:t>
       </w:r>
+      <w:proofErr w:type="spellEnd"/>
       <w:r>
         <w:rPr>
           <w:lang w:val="fr-CA"/>
@@ -4246,6 +4250,7 @@
         </w:rPr>
         <w:t xml:space="preserve"> avec la table </w:t>
       </w:r>
+      <w:proofErr w:type="spellStart"/>
       <w:r>
         <w:rPr>
           <w:b/>
@@ -4254,6 +4259,7 @@
         </w:rPr>
         <w:t>film_watchlist</w:t>
       </w:r>
+      <w:proofErr w:type="spellEnd"/>
       <w:r>
         <w:rPr>
           <w:lang w:val="fr-CA"/>
@@ -4672,7 +4678,39 @@
           <w:i/>
           <w:iCs/>
         </w:rPr>
-        <w:t>« create account »,</w:t>
+        <w:t xml:space="preserve">« </w:t>
+      </w:r>
+      <w:proofErr w:type="spellStart"/>
+      <w:r>
+        <w:rPr>
+          <w:i/>
+          <w:iCs/>
+        </w:rPr>
+        <w:t>create</w:t>
+      </w:r>
+      <w:proofErr w:type="spellEnd"/>
+      <w:r>
+        <w:rPr>
+          <w:i/>
+          <w:iCs/>
+        </w:rPr>
+        <w:t xml:space="preserve"> </w:t>
+      </w:r>
+      <w:proofErr w:type="spellStart"/>
+      <w:r>
+        <w:rPr>
+          <w:i/>
+          <w:iCs/>
+        </w:rPr>
+        <w:t>account</w:t>
+      </w:r>
+      <w:proofErr w:type="spellEnd"/>
+      <w:r>
+        <w:rPr>
+          <w:i/>
+          <w:iCs/>
+        </w:rPr>
+        <w:t xml:space="preserve"> »,</w:t>
       </w:r>
       <w:r>
         <w:t xml:space="preserve"> qui le redirigera vers une autre page afin de créer un nouveau compte.</w:t>
@@ -5030,7 +5068,35 @@
         <w:rPr>
           <w:i/>
         </w:rPr>
-        <w:t>« Get started ».</w:t>
+        <w:t xml:space="preserve">« </w:t>
+      </w:r>
+      <w:proofErr w:type="spellStart"/>
+      <w:r>
+        <w:rPr>
+          <w:i/>
+        </w:rPr>
+        <w:t>Get</w:t>
+      </w:r>
+      <w:proofErr w:type="spellEnd"/>
+      <w:r>
+        <w:rPr>
+          <w:i/>
+        </w:rPr>
+        <w:t xml:space="preserve"> </w:t>
+      </w:r>
+      <w:proofErr w:type="spellStart"/>
+      <w:r>
+        <w:rPr>
+          <w:i/>
+        </w:rPr>
+        <w:t>started</w:t>
+      </w:r>
+      <w:proofErr w:type="spellEnd"/>
+      <w:r>
+        <w:rPr>
+          <w:i/>
+        </w:rPr>
+        <w:t xml:space="preserve"> ».</w:t>
       </w:r>
       <w:r>
         <w:rPr>
@@ -5173,7 +5239,39 @@
           <w:i/>
           <w:lang w:val="fr-CA"/>
         </w:rPr>
-        <w:t>« Add to watchlist »</w:t>
+        <w:t xml:space="preserve">« </w:t>
+      </w:r>
+      <w:proofErr w:type="spellStart"/>
+      <w:r>
+        <w:rPr>
+          <w:i/>
+          <w:lang w:val="fr-CA"/>
+        </w:rPr>
+        <w:t>Add</w:t>
+      </w:r>
+      <w:proofErr w:type="spellEnd"/>
+      <w:r>
+        <w:rPr>
+          <w:i/>
+          <w:lang w:val="fr-CA"/>
+        </w:rPr>
+        <w:t xml:space="preserve"> to </w:t>
+      </w:r>
+      <w:proofErr w:type="spellStart"/>
+      <w:r>
+        <w:rPr>
+          <w:i/>
+          <w:lang w:val="fr-CA"/>
+        </w:rPr>
+        <w:t>watchlist</w:t>
+      </w:r>
+      <w:proofErr w:type="spellEnd"/>
+      <w:r>
+        <w:rPr>
+          <w:i/>
+          <w:lang w:val="fr-CA"/>
+        </w:rPr>
+        <w:t xml:space="preserve"> »</w:t>
       </w:r>
       <w:r>
         <w:rPr>
@@ -5276,7 +5374,23 @@
           <w:i/>
           <w:lang w:val="fr-CA"/>
         </w:rPr>
-        <w:t>« logout ».</w:t>
+        <w:t xml:space="preserve">« </w:t>
+      </w:r>
+      <w:proofErr w:type="spellStart"/>
+      <w:r>
+        <w:rPr>
+          <w:i/>
+          <w:lang w:val="fr-CA"/>
+        </w:rPr>
+        <w:t>logout</w:t>
+      </w:r>
+      <w:proofErr w:type="spellEnd"/>
+      <w:r>
+        <w:rPr>
+          <w:i/>
+          <w:lang w:val="fr-CA"/>
+        </w:rPr>
+        <w:t xml:space="preserve"> ».</w:t>
       </w:r>
       <w:r>
         <w:rPr>
@@ -5290,7 +5404,39 @@
           <w:i/>
           <w:lang w:val="fr-CA"/>
         </w:rPr>
-        <w:t>« My movies »,</w:t>
+        <w:t xml:space="preserve">« </w:t>
+      </w:r>
+      <w:proofErr w:type="spellStart"/>
+      <w:r>
+        <w:rPr>
+          <w:i/>
+          <w:lang w:val="fr-CA"/>
+        </w:rPr>
+        <w:t>My</w:t>
+      </w:r>
+      <w:proofErr w:type="spellEnd"/>
+      <w:r>
+        <w:rPr>
+          <w:i/>
+          <w:lang w:val="fr-CA"/>
+        </w:rPr>
+        <w:t xml:space="preserve"> </w:t>
+      </w:r>
+      <w:proofErr w:type="spellStart"/>
+      <w:r>
+        <w:rPr>
+          <w:i/>
+          <w:lang w:val="fr-CA"/>
+        </w:rPr>
+        <w:t>movies</w:t>
+      </w:r>
+      <w:proofErr w:type="spellEnd"/>
+      <w:r>
+        <w:rPr>
+          <w:i/>
+          <w:lang w:val="fr-CA"/>
+        </w:rPr>
+        <w:t xml:space="preserve"> »,</w:t>
       </w:r>
       <w:r>
         <w:rPr>
@@ -5640,12 +5786,14 @@
         <w:br/>
         <w:t xml:space="preserve">Une barre de navigation lui offre la possibilité de se déconnecter avec le bouton « </w:t>
       </w:r>
+      <w:proofErr w:type="spellStart"/>
       <w:r>
         <w:rPr>
           <w:i/>
         </w:rPr>
         <w:t>logout</w:t>
       </w:r>
+      <w:proofErr w:type="spellEnd"/>
       <w:r>
         <w:rPr>
           <w:iCs/>
@@ -5864,30 +6012,35 @@
         <w:t>Exigences non-fonctionnelles</w:t>
       </w:r>
     </w:p>
+    <w:p/>
+    <w:p>
+      <w:pPr>
+        <w:jc w:val="both"/>
+      </w:pPr>
+      <w:r>
+        <w:t>Tout d’abord, notre site doit être sécuritaire</w:t>
+      </w:r>
+      <w:r>
+        <w:t xml:space="preserve">, car il contient des informations importantes au sujet de nos utilisateurs. Ainsi, afin d’accéder à son compte, l’utilisateur devra s’authentifier avec un mot de passe possédant des critères de sécurités, pour rendre le compte plus robuste et sécuritaire. De plus, notre site web doit être résistant aux injections SQL pour empêcher des personnes mal intentionnées d’accéder à toutes nos données. </w:t>
+      </w:r>
+    </w:p>
+    <w:p>
+      <w:pPr>
+        <w:jc w:val="both"/>
+      </w:pPr>
+    </w:p>
+    <w:p>
+      <w:pPr>
+        <w:jc w:val="both"/>
+      </w:pPr>
+      <w:r>
+        <w:t xml:space="preserve">Ensuite, notre logiciel doit être compatible avec les principaux navigateurs web (Firefox, Chrome, etc.), il doit être capable de prendre différentes tailles d’écran en charge afin d’assurer la meilleure expérience utilisateur possible. D’ailleurs, notre site web doit être très intuitif. L’utilisateur doit être capable de pouvoir naviguer à travers le site sans avoir besoin que quelqu’un soit à coter de lui pour lui donner des explications. Ainsi, nous </w:t>
+      </w:r>
+    </w:p>
     <w:p>
       <w:pPr>
         <w:pStyle w:val="Titre1"/>
       </w:pPr>
-    </w:p>
-    <w:p>
-      <w:pPr>
-        <w:pStyle w:val="Titre1"/>
-      </w:pPr>
-    </w:p>
-    <w:p>
-      <w:pPr>
-        <w:pStyle w:val="Titre1"/>
-      </w:pPr>
-    </w:p>
-    <w:p>
-      <w:pPr>
-        <w:pStyle w:val="Titre1"/>
-      </w:pPr>
-    </w:p>
-    <w:p>
-      <w:pPr>
-        <w:pStyle w:val="Titre1"/>
-      </w:pPr>
       <w:r>
         <w:t xml:space="preserve">Diagramme des cas d’utilisation </w:t>
       </w:r>
@@ -5898,6 +6051,7 @@
         <w:rPr>
           <w:noProof/>
         </w:rPr>
+        <w:lastRenderedPageBreak/>
         <w:drawing>
           <wp:inline distT="0" distB="0" distL="0" distR="0" wp14:anchorId="3B494EAA" wp14:editId="427ABF0C">
             <wp:extent cx="5983605" cy="5574030"/>
@@ -5954,63 +6108,58 @@
         <w:spacing w:line="360" w:lineRule="auto"/>
       </w:pPr>
       <w:r>
+        <w:t xml:space="preserve">Méthodologie de travail en équipe </w:t>
+      </w:r>
+    </w:p>
+    <w:p>
+      <w:pPr>
+        <w:spacing w:line="360" w:lineRule="auto"/>
+        <w:jc w:val="both"/>
+        <w:rPr>
+          <w:lang w:val="fr-CA"/>
+        </w:rPr>
+      </w:pPr>
+      <w:r>
+        <w:rPr>
+          <w:lang w:val="fr-CA"/>
+        </w:rPr>
+        <w:t xml:space="preserve">Dans notre équipe, nous considérons la communication comme un élément </w:t>
+      </w:r>
+      <w:r>
+        <w:rPr>
+          <w:lang w:val="fr-CA"/>
+        </w:rPr>
+        <w:t>très important</w:t>
+      </w:r>
+      <w:r>
+        <w:rPr>
+          <w:lang w:val="fr-CA"/>
+        </w:rPr>
+        <w:t>. Ainsi, nous utilisons Teams de façon régulière pour poser des questions à tout moment et garantir une productivité constante, même en dehors des cours. D’ailleurs, nous prenons toujours le temps de venir en classe, car c’est souvent à ce moment que nous échangeons des idées et procédons à des mises au point, par exemple pour déterminer qui fait quoi et pour quand.</w:t>
+      </w:r>
+    </w:p>
+    <w:p>
+      <w:pPr>
+        <w:spacing w:line="360" w:lineRule="auto"/>
+        <w:jc w:val="both"/>
+        <w:rPr>
+          <w:lang w:val="fr-CA"/>
+        </w:rPr>
+      </w:pPr>
+    </w:p>
+    <w:p>
+      <w:pPr>
+        <w:spacing w:line="360" w:lineRule="auto"/>
+        <w:jc w:val="both"/>
+        <w:rPr>
+          <w:lang w:val="fr-CA"/>
+        </w:rPr>
+      </w:pPr>
+      <w:r>
+        <w:rPr>
+          <w:lang w:val="fr-CA"/>
+        </w:rPr>
         <w:lastRenderedPageBreak/>
-        <w:t xml:space="preserve">Méthodologie de travail en équipe </w:t>
-      </w:r>
-    </w:p>
-    <w:p>
-      <w:pPr>
-        <w:spacing w:line="360" w:lineRule="auto"/>
-      </w:pPr>
-    </w:p>
-    <w:p>
-      <w:pPr>
-        <w:spacing w:line="360" w:lineRule="auto"/>
-        <w:jc w:val="both"/>
-        <w:rPr>
-          <w:lang w:val="fr-CA"/>
-        </w:rPr>
-      </w:pPr>
-      <w:r>
-        <w:rPr>
-          <w:lang w:val="fr-CA"/>
-        </w:rPr>
-        <w:t xml:space="preserve">Dans notre équipe, nous considérons la communication comme un élément </w:t>
-      </w:r>
-      <w:r>
-        <w:rPr>
-          <w:lang w:val="fr-CA"/>
-        </w:rPr>
-        <w:t>très important</w:t>
-      </w:r>
-      <w:r>
-        <w:rPr>
-          <w:lang w:val="fr-CA"/>
-        </w:rPr>
-        <w:t>. Ainsi, nous utilisons Teams de façon régulière pour poser des questions à tout moment et garantir une productivité constante, même en dehors des cours. D’ailleurs, nous prenons toujours le temps de venir en classe, car c’est souvent à ce moment que nous échangeons des idées et procédons à des mises au point, par exemple pour déterminer qui fait quoi et pour quand.</w:t>
-      </w:r>
-    </w:p>
-    <w:p>
-      <w:pPr>
-        <w:spacing w:line="360" w:lineRule="auto"/>
-        <w:jc w:val="both"/>
-        <w:rPr>
-          <w:lang w:val="fr-CA"/>
-        </w:rPr>
-      </w:pPr>
-    </w:p>
-    <w:p>
-      <w:pPr>
-        <w:spacing w:line="360" w:lineRule="auto"/>
-        <w:jc w:val="both"/>
-        <w:rPr>
-          <w:lang w:val="fr-CA"/>
-        </w:rPr>
-      </w:pPr>
-      <w:r>
-        <w:rPr>
-          <w:lang w:val="fr-CA"/>
-        </w:rPr>
         <w:t xml:space="preserve">Initialement, nous avions décidé que la moitié de l’équipe se concentrerait principalement sur le backend, tandis que l’autre moitié se focaliserait sur le frontend. Cependant, comme il est assez difficile de construire un backend totalement fonctionnel sans le frontend et que le temps nous manquait, l’équipe du backend s’est également lancée dans le développement des pages afin de terminer dans les délais. Nous en avons conclu qu’il serait pertinent de mieux planifier les différentes étapes du projet en vue de la remise finale, afin de s’assurer que chaque partie soit terminée dans les temps et que le développement se déroule de manière fluide sans retarder </w:t>
       </w:r>
       <w:r>
@@ -6138,6 +6287,10 @@
     <w:p/>
     <w:p/>
     <w:p/>
+    <w:p/>
+    <w:p/>
+    <w:p/>
+    <w:p/>
     <w:p>
       <w:pPr>
         <w:pStyle w:val="Titre1"/>
@@ -6263,7 +6416,6 @@
                 <w:b w:val="0"/>
                 <w:bCs w:val="0"/>
               </w:rPr>
-              <w:lastRenderedPageBreak/>
               <w:t>La p</w:t>
             </w:r>
             <w:r>
@@ -6366,6 +6518,7 @@
                 <w:iCs/>
               </w:rPr>
             </w:pPr>
+            <w:proofErr w:type="spellStart"/>
             <w:r>
               <w:rPr>
                 <w:b w:val="0"/>
@@ -6375,6 +6528,7 @@
               </w:rPr>
               <w:t>Watchlist</w:t>
             </w:r>
+            <w:proofErr w:type="spellEnd"/>
           </w:p>
         </w:tc>
         <w:tc>

</xml_diff>